<commit_message>
Se modificacion de batres
</commit_message>
<xml_diff>
--- a/02. Desarrollo del proyecto/03.Estandares/Estandar_Codigo_v2_29092018.docx
+++ b/02. Desarrollo del proyecto/03.Estandares/Estandar_Codigo_v2_29092018.docx
@@ -1,6 +1,6 @@
 
 <file path=word/document.xml><?xml version="1.0" encoding="utf-8"?>
-<w:document xmlns:wpc="http://schemas.microsoft.com/office/word/2010/wordprocessingCanvas" xmlns:mc="http://schemas.openxmlformats.org/markup-compatibility/2006" xmlns:o="urn:schemas-microsoft-com:office:office" xmlns:r="http://schemas.openxmlformats.org/officeDocument/2006/relationships" xmlns:m="http://schemas.openxmlformats.org/officeDocument/2006/math" xmlns:v="urn:schemas-microsoft-com:vml" xmlns:wp14="http://schemas.microsoft.com/office/word/2010/wordprocessingDrawing" xmlns:wp="http://schemas.openxmlformats.org/drawingml/2006/wordprocessingDrawing" xmlns:w10="urn:schemas-microsoft-com:office:word" xmlns:w="http://schemas.openxmlformats.org/wordprocessingml/2006/main" xmlns:w14="http://schemas.microsoft.com/office/word/2010/wordml" xmlns:w15="http://schemas.microsoft.com/office/word/2012/wordml" xmlns:wpg="http://schemas.microsoft.com/office/word/2010/wordprocessingGroup" xmlns:wpi="http://schemas.microsoft.com/office/word/2010/wordprocessingInk" xmlns:wne="http://schemas.microsoft.com/office/word/2006/wordml" xmlns:wps="http://schemas.microsoft.com/office/word/2010/wordprocessingShape" mc:Ignorable="w14 w15 wp14">
+<w:document xmlns:wpc="http://schemas.microsoft.com/office/word/2010/wordprocessingCanvas" xmlns:cx="http://schemas.microsoft.com/office/drawing/2014/chartex" xmlns:mc="http://schemas.openxmlformats.org/markup-compatibility/2006" xmlns:o="urn:schemas-microsoft-com:office:office" xmlns:r="http://schemas.openxmlformats.org/officeDocument/2006/relationships" xmlns:m="http://schemas.openxmlformats.org/officeDocument/2006/math" xmlns:v="urn:schemas-microsoft-com:vml" xmlns:wp14="http://schemas.microsoft.com/office/word/2010/wordprocessingDrawing" xmlns:wp="http://schemas.openxmlformats.org/drawingml/2006/wordprocessingDrawing" xmlns:w10="urn:schemas-microsoft-com:office:word" xmlns:w="http://schemas.openxmlformats.org/wordprocessingml/2006/main" xmlns:w14="http://schemas.microsoft.com/office/word/2010/wordml" xmlns:w15="http://schemas.microsoft.com/office/word/2012/wordml" xmlns:w16se="http://schemas.microsoft.com/office/word/2015/wordml/symex" xmlns:wpg="http://schemas.microsoft.com/office/word/2010/wordprocessingGroup" xmlns:wpi="http://schemas.microsoft.com/office/word/2010/wordprocessingInk" xmlns:wne="http://schemas.microsoft.com/office/word/2006/wordml" xmlns:wps="http://schemas.microsoft.com/office/word/2010/wordprocessingShape" mc:Ignorable="w14 w15 w16se wp14">
   <w:body>
     <w:p>
       <w:bookmarkStart w:id="0" w:name="_Toc492892116"/>
@@ -869,7 +869,7 @@
                 <w:b/>
                 <w:sz w:val="20"/>
               </w:rPr>
-              <w:t>Purpose</w:t>
+              <w:t xml:space="preserve">Propósito </w:t>
             </w:r>
           </w:p>
         </w:tc>
@@ -924,7 +924,15 @@
                 <w:b/>
                 <w:sz w:val="20"/>
               </w:rPr>
-              <w:t>Identifiers</w:t>
+              <w:t>I</w:t>
+            </w:r>
+            <w:r>
+              <w:rPr>
+                <w:rFonts w:ascii="Arial" w:hAnsi="Arial" w:cs="Arial"/>
+                <w:b/>
+                <w:sz w:val="20"/>
+              </w:rPr>
+              <w:t xml:space="preserve">dentificadores </w:t>
             </w:r>
           </w:p>
         </w:tc>
@@ -1002,23 +1010,7 @@
                 <w:b/>
                 <w:sz w:val="20"/>
               </w:rPr>
-              <w:t>Identifiers</w:t>
-            </w:r>
-            <w:r>
-              <w:rPr>
-                <w:rFonts w:ascii="Arial" w:hAnsi="Arial" w:cs="Arial"/>
-                <w:b/>
-                <w:sz w:val="20"/>
-              </w:rPr>
-              <w:t xml:space="preserve"> </w:t>
-            </w:r>
-            <w:r>
-              <w:rPr>
-                <w:rFonts w:ascii="Arial" w:hAnsi="Arial" w:cs="Arial"/>
-                <w:b/>
-                <w:sz w:val="20"/>
-              </w:rPr>
-              <w:t>Examples</w:t>
+              <w:t xml:space="preserve">Identificadores ejemplos </w:t>
             </w:r>
           </w:p>
         </w:tc>
@@ -1039,7 +1031,23 @@
                 <w:rFonts w:ascii="Arial" w:hAnsi="Arial" w:cs="Arial"/>
                 <w:sz w:val="20"/>
               </w:rPr>
-              <w:t>Int NumeroEstudiantes                          /* Es Correcto */</w:t>
+              <w:t xml:space="preserve">Int </w:t>
+            </w:r>
+            <w:proofErr w:type="spellStart"/>
+            <w:r>
+              <w:rPr>
+                <w:rFonts w:ascii="Arial" w:hAnsi="Arial" w:cs="Arial"/>
+                <w:sz w:val="20"/>
+              </w:rPr>
+              <w:t>NumeroEstudiantes</w:t>
+            </w:r>
+            <w:proofErr w:type="spellEnd"/>
+            <w:r>
+              <w:rPr>
+                <w:rFonts w:ascii="Arial" w:hAnsi="Arial" w:cs="Arial"/>
+                <w:sz w:val="20"/>
+              </w:rPr>
+              <w:t xml:space="preserve">                          /* Es Correcto */</w:t>
             </w:r>
           </w:p>
           <w:p>
@@ -1050,12 +1058,419 @@
                 <w:sz w:val="20"/>
               </w:rPr>
             </w:pPr>
-            <w:r>
-              <w:rPr>
-                <w:rFonts w:ascii="Arial" w:hAnsi="Arial" w:cs="Arial"/>
-                <w:sz w:val="20"/>
-              </w:rPr>
-              <w:t>Float x, j, ftabrwer                                  /* Es Incorrecto */</w:t>
+            <w:proofErr w:type="spellStart"/>
+            <w:r>
+              <w:rPr>
+                <w:rFonts w:ascii="Arial" w:hAnsi="Arial" w:cs="Arial"/>
+                <w:sz w:val="20"/>
+              </w:rPr>
+              <w:t>Float</w:t>
+            </w:r>
+            <w:proofErr w:type="spellEnd"/>
+            <w:r>
+              <w:rPr>
+                <w:rFonts w:ascii="Arial" w:hAnsi="Arial" w:cs="Arial"/>
+                <w:sz w:val="20"/>
+              </w:rPr>
+              <w:t xml:space="preserve"> x, j, </w:t>
+            </w:r>
+            <w:proofErr w:type="spellStart"/>
+            <w:r>
+              <w:rPr>
+                <w:rFonts w:ascii="Arial" w:hAnsi="Arial" w:cs="Arial"/>
+                <w:sz w:val="20"/>
+              </w:rPr>
+              <w:t>ftabrwer</w:t>
+            </w:r>
+            <w:proofErr w:type="spellEnd"/>
+            <w:r>
+              <w:rPr>
+                <w:rFonts w:ascii="Arial" w:hAnsi="Arial" w:cs="Arial"/>
+                <w:sz w:val="20"/>
+              </w:rPr>
+              <w:t xml:space="preserve">                                  /* Es Incorrecto */</w:t>
+            </w:r>
+          </w:p>
+          <w:p>
+            <w:pPr>
+              <w:spacing w:before="40" w:after="40"/>
+              <w:rPr>
+                <w:rFonts w:ascii="Arial" w:hAnsi="Arial" w:cs="Arial"/>
+                <w:sz w:val="20"/>
+              </w:rPr>
+            </w:pPr>
+          </w:p>
+          <w:p>
+            <w:pPr>
+              <w:spacing w:before="40" w:after="40"/>
+              <w:rPr>
+                <w:rFonts w:ascii="Arial" w:hAnsi="Arial" w:cs="Arial"/>
+                <w:sz w:val="20"/>
+              </w:rPr>
+            </w:pPr>
+            <w:r>
+              <w:rPr>
+                <w:rFonts w:ascii="Arial" w:hAnsi="Arial" w:cs="Arial"/>
+                <w:sz w:val="20"/>
+              </w:rPr>
+              <w:t>En métodos los nombres se deben de definir con mayúscula cada palabra:</w:t>
+            </w:r>
+          </w:p>
+          <w:p>
+            <w:pPr>
+              <w:spacing w:before="40" w:after="40"/>
+              <w:rPr>
+                <w:rFonts w:ascii="Arial" w:hAnsi="Arial" w:cs="Arial"/>
+                <w:sz w:val="20"/>
+              </w:rPr>
+            </w:pPr>
+            <w:proofErr w:type="spellStart"/>
+            <w:r>
+              <w:rPr>
+                <w:rFonts w:ascii="Arial" w:hAnsi="Arial" w:cs="Arial"/>
+                <w:sz w:val="20"/>
+              </w:rPr>
+              <w:t>function</w:t>
+            </w:r>
+            <w:proofErr w:type="spellEnd"/>
+            <w:r>
+              <w:rPr>
+                <w:rFonts w:ascii="Arial" w:hAnsi="Arial" w:cs="Arial"/>
+                <w:sz w:val="20"/>
+              </w:rPr>
+              <w:t xml:space="preserve"> </w:t>
+            </w:r>
+            <w:proofErr w:type="spellStart"/>
+            <w:proofErr w:type="gramStart"/>
+            <w:r>
+              <w:rPr>
+                <w:rFonts w:ascii="Arial" w:hAnsi="Arial" w:cs="Arial"/>
+                <w:sz w:val="20"/>
+              </w:rPr>
+              <w:t>ObtenerComentario</w:t>
+            </w:r>
+            <w:proofErr w:type="spellEnd"/>
+            <w:r>
+              <w:rPr>
+                <w:rFonts w:ascii="Arial" w:hAnsi="Arial" w:cs="Arial"/>
+                <w:sz w:val="20"/>
+              </w:rPr>
+              <w:t>(</w:t>
+            </w:r>
+            <w:proofErr w:type="gramEnd"/>
+            <w:r>
+              <w:rPr>
+                <w:rFonts w:ascii="Arial" w:hAnsi="Arial" w:cs="Arial"/>
+                <w:sz w:val="20"/>
+              </w:rPr>
+              <w:t>)</w:t>
+            </w:r>
+            <w:r>
+              <w:rPr>
+                <w:rFonts w:ascii="Arial" w:hAnsi="Arial" w:cs="Arial"/>
+                <w:sz w:val="20"/>
+              </w:rPr>
+              <w:t>{</w:t>
+            </w:r>
+            <w:r>
+              <w:rPr>
+                <w:rFonts w:ascii="Arial" w:hAnsi="Arial" w:cs="Arial"/>
+                <w:sz w:val="20"/>
+              </w:rPr>
+              <w:t xml:space="preserve">}             </w:t>
+            </w:r>
+            <w:r>
+              <w:rPr>
+                <w:rFonts w:ascii="Arial" w:hAnsi="Arial" w:cs="Arial"/>
+                <w:sz w:val="20"/>
+              </w:rPr>
+              <w:t>/* Es Correcto */</w:t>
+            </w:r>
+          </w:p>
+          <w:p>
+            <w:pPr>
+              <w:spacing w:before="40" w:after="40"/>
+              <w:rPr>
+                <w:rFonts w:ascii="Arial" w:hAnsi="Arial" w:cs="Arial"/>
+                <w:sz w:val="20"/>
+              </w:rPr>
+            </w:pPr>
+            <w:proofErr w:type="spellStart"/>
+            <w:r>
+              <w:rPr>
+                <w:rFonts w:ascii="Arial" w:hAnsi="Arial" w:cs="Arial"/>
+                <w:sz w:val="20"/>
+              </w:rPr>
+              <w:t>function</w:t>
+            </w:r>
+            <w:proofErr w:type="spellEnd"/>
+            <w:r>
+              <w:rPr>
+                <w:rFonts w:ascii="Arial" w:hAnsi="Arial" w:cs="Arial"/>
+                <w:sz w:val="20"/>
+              </w:rPr>
+              <w:t xml:space="preserve"> </w:t>
+            </w:r>
+            <w:proofErr w:type="spellStart"/>
+            <w:proofErr w:type="gramStart"/>
+            <w:r>
+              <w:rPr>
+                <w:rFonts w:ascii="Arial" w:hAnsi="Arial" w:cs="Arial"/>
+                <w:sz w:val="20"/>
+              </w:rPr>
+              <w:t>obtenerc</w:t>
+            </w:r>
+            <w:r>
+              <w:rPr>
+                <w:rFonts w:ascii="Arial" w:hAnsi="Arial" w:cs="Arial"/>
+                <w:sz w:val="20"/>
+              </w:rPr>
+              <w:t>omentario</w:t>
+            </w:r>
+            <w:proofErr w:type="spellEnd"/>
+            <w:r>
+              <w:rPr>
+                <w:rFonts w:ascii="Arial" w:hAnsi="Arial" w:cs="Arial"/>
+                <w:sz w:val="20"/>
+              </w:rPr>
+              <w:t>(</w:t>
+            </w:r>
+            <w:proofErr w:type="gramEnd"/>
+            <w:r>
+              <w:rPr>
+                <w:rFonts w:ascii="Arial" w:hAnsi="Arial" w:cs="Arial"/>
+                <w:sz w:val="20"/>
+              </w:rPr>
+              <w:t xml:space="preserve">){}             </w:t>
+            </w:r>
+            <w:r>
+              <w:rPr>
+                <w:rFonts w:ascii="Arial" w:hAnsi="Arial" w:cs="Arial"/>
+                <w:sz w:val="20"/>
+              </w:rPr>
+              <w:t>/* Es inc</w:t>
+            </w:r>
+            <w:r>
+              <w:rPr>
+                <w:rFonts w:ascii="Arial" w:hAnsi="Arial" w:cs="Arial"/>
+                <w:sz w:val="20"/>
+              </w:rPr>
+              <w:t>orrecto */</w:t>
+            </w:r>
+          </w:p>
+          <w:p>
+            <w:pPr>
+              <w:spacing w:before="40" w:after="40"/>
+              <w:rPr>
+                <w:rFonts w:ascii="Arial" w:hAnsi="Arial" w:cs="Arial"/>
+                <w:sz w:val="20"/>
+              </w:rPr>
+            </w:pPr>
+          </w:p>
+          <w:p>
+            <w:pPr>
+              <w:spacing w:before="40" w:after="40"/>
+              <w:rPr>
+                <w:rFonts w:ascii="Arial" w:hAnsi="Arial" w:cs="Arial"/>
+                <w:sz w:val="20"/>
+              </w:rPr>
+            </w:pPr>
+            <w:r>
+              <w:rPr>
+                <w:rFonts w:ascii="Arial" w:hAnsi="Arial" w:cs="Arial"/>
+                <w:sz w:val="20"/>
+              </w:rPr>
+              <w:t>En los métodos de las clases set y Get es permitido ponerlo de la sig. Manera:</w:t>
+            </w:r>
+          </w:p>
+          <w:p>
+            <w:pPr>
+              <w:spacing w:before="40" w:after="40"/>
+              <w:rPr>
+                <w:rFonts w:ascii="Arial" w:hAnsi="Arial" w:cs="Arial"/>
+                <w:sz w:val="20"/>
+              </w:rPr>
+            </w:pPr>
+            <w:r>
+              <w:rPr>
+                <w:rFonts w:ascii="Arial" w:hAnsi="Arial" w:cs="Arial"/>
+                <w:sz w:val="20"/>
+              </w:rPr>
+              <w:t xml:space="preserve">  </w:t>
+            </w:r>
+            <w:proofErr w:type="spellStart"/>
+            <w:r>
+              <w:rPr>
+                <w:rFonts w:ascii="Arial" w:hAnsi="Arial" w:cs="Arial"/>
+                <w:sz w:val="20"/>
+              </w:rPr>
+              <w:t>public</w:t>
+            </w:r>
+            <w:proofErr w:type="spellEnd"/>
+            <w:r>
+              <w:rPr>
+                <w:rFonts w:ascii="Arial" w:hAnsi="Arial" w:cs="Arial"/>
+                <w:sz w:val="20"/>
+              </w:rPr>
+              <w:t xml:space="preserve"> </w:t>
+            </w:r>
+            <w:proofErr w:type="spellStart"/>
+            <w:r>
+              <w:rPr>
+                <w:rFonts w:ascii="Arial" w:hAnsi="Arial" w:cs="Arial"/>
+                <w:sz w:val="20"/>
+              </w:rPr>
+              <w:t>function</w:t>
+            </w:r>
+            <w:proofErr w:type="spellEnd"/>
+            <w:r>
+              <w:rPr>
+                <w:rFonts w:ascii="Arial" w:hAnsi="Arial" w:cs="Arial"/>
+                <w:sz w:val="20"/>
+              </w:rPr>
+              <w:t xml:space="preserve"> </w:t>
+            </w:r>
+            <w:proofErr w:type="spellStart"/>
+            <w:proofErr w:type="gramStart"/>
+            <w:r>
+              <w:rPr>
+                <w:rFonts w:ascii="Arial" w:hAnsi="Arial" w:cs="Arial"/>
+                <w:sz w:val="20"/>
+              </w:rPr>
+              <w:t>getNombre</w:t>
+            </w:r>
+            <w:proofErr w:type="spellEnd"/>
+            <w:r>
+              <w:rPr>
+                <w:rFonts w:ascii="Arial" w:hAnsi="Arial" w:cs="Arial"/>
+                <w:sz w:val="20"/>
+              </w:rPr>
+              <w:t>(</w:t>
+            </w:r>
+            <w:proofErr w:type="gramEnd"/>
+            <w:r>
+              <w:rPr>
+                <w:rFonts w:ascii="Arial" w:hAnsi="Arial" w:cs="Arial"/>
+                <w:sz w:val="20"/>
+              </w:rPr>
+              <w:t>){</w:t>
+            </w:r>
+          </w:p>
+          <w:p>
+            <w:pPr>
+              <w:spacing w:before="40" w:after="40"/>
+              <w:rPr>
+                <w:rFonts w:ascii="Arial" w:hAnsi="Arial" w:cs="Arial"/>
+                <w:sz w:val="20"/>
+              </w:rPr>
+            </w:pPr>
+            <w:r>
+              <w:rPr>
+                <w:rFonts w:ascii="Arial" w:hAnsi="Arial" w:cs="Arial"/>
+                <w:sz w:val="20"/>
+              </w:rPr>
+              <w:t xml:space="preserve">     </w:t>
+            </w:r>
+            <w:r>
+              <w:rPr>
+                <w:rFonts w:ascii="Arial" w:hAnsi="Arial" w:cs="Arial"/>
+                <w:sz w:val="20"/>
+              </w:rPr>
+              <w:t xml:space="preserve">       </w:t>
+            </w:r>
+            <w:proofErr w:type="spellStart"/>
+            <w:r>
+              <w:rPr>
+                <w:rFonts w:ascii="Arial" w:hAnsi="Arial" w:cs="Arial"/>
+                <w:sz w:val="20"/>
+              </w:rPr>
+              <w:t>return</w:t>
+            </w:r>
+            <w:proofErr w:type="spellEnd"/>
+            <w:r>
+              <w:rPr>
+                <w:rFonts w:ascii="Arial" w:hAnsi="Arial" w:cs="Arial"/>
+                <w:sz w:val="20"/>
+              </w:rPr>
+              <w:t xml:space="preserve"> $</w:t>
+            </w:r>
+            <w:proofErr w:type="spellStart"/>
+            <w:r>
+              <w:rPr>
+                <w:rFonts w:ascii="Arial" w:hAnsi="Arial" w:cs="Arial"/>
+                <w:sz w:val="20"/>
+              </w:rPr>
+              <w:t>this</w:t>
+            </w:r>
+            <w:proofErr w:type="spellEnd"/>
+            <w:r>
+              <w:rPr>
+                <w:rFonts w:ascii="Arial" w:hAnsi="Arial" w:cs="Arial"/>
+                <w:sz w:val="20"/>
+              </w:rPr>
+              <w:t xml:space="preserve"> -&gt; Nombre</w:t>
+            </w:r>
+            <w:r>
+              <w:rPr>
+                <w:rFonts w:ascii="Arial" w:hAnsi="Arial" w:cs="Arial"/>
+                <w:sz w:val="20"/>
+              </w:rPr>
+              <w:t>;</w:t>
+            </w:r>
+          </w:p>
+          <w:p>
+            <w:pPr>
+              <w:spacing w:before="40" w:after="40"/>
+              <w:rPr>
+                <w:rFonts w:ascii="Arial" w:hAnsi="Arial" w:cs="Arial"/>
+                <w:sz w:val="20"/>
+              </w:rPr>
+            </w:pPr>
+            <w:r>
+              <w:rPr>
+                <w:rFonts w:ascii="Arial" w:hAnsi="Arial" w:cs="Arial"/>
+                <w:sz w:val="20"/>
+              </w:rPr>
+              <w:t xml:space="preserve">  </w:t>
+            </w:r>
+            <w:r>
+              <w:rPr>
+                <w:rFonts w:ascii="Arial" w:hAnsi="Arial" w:cs="Arial"/>
+                <w:sz w:val="20"/>
+              </w:rPr>
+              <w:t>}</w:t>
+            </w:r>
+          </w:p>
+          <w:p>
+            <w:pPr>
+              <w:spacing w:before="40" w:after="40"/>
+              <w:rPr>
+                <w:rFonts w:ascii="Arial" w:hAnsi="Arial" w:cs="Arial"/>
+                <w:sz w:val="20"/>
+              </w:rPr>
+            </w:pPr>
+            <w:r>
+              <w:rPr>
+                <w:rFonts w:ascii="Arial" w:hAnsi="Arial" w:cs="Arial"/>
+                <w:sz w:val="20"/>
+              </w:rPr>
+              <w:t xml:space="preserve">Al igual que es correcto poner los set y </w:t>
+            </w:r>
+            <w:proofErr w:type="spellStart"/>
+            <w:r>
+              <w:rPr>
+                <w:rFonts w:ascii="Arial" w:hAnsi="Arial" w:cs="Arial"/>
+                <w:sz w:val="20"/>
+              </w:rPr>
+              <w:t>get</w:t>
+            </w:r>
+            <w:proofErr w:type="spellEnd"/>
+            <w:r>
+              <w:rPr>
+                <w:rFonts w:ascii="Arial" w:hAnsi="Arial" w:cs="Arial"/>
+                <w:sz w:val="20"/>
+              </w:rPr>
+              <w:t xml:space="preserve"> igual al identificador de la base de datos.</w:t>
             </w:r>
           </w:p>
         </w:tc>
@@ -1074,6 +1489,7 @@
                 <w:sz w:val="20"/>
               </w:rPr>
             </w:pPr>
+            <w:proofErr w:type="spellStart"/>
             <w:r>
               <w:rPr>
                 <w:rFonts w:ascii="Arial" w:hAnsi="Arial" w:cs="Arial"/>
@@ -1082,6 +1498,7 @@
               </w:rPr>
               <w:t>Indenting</w:t>
             </w:r>
+            <w:proofErr w:type="spellEnd"/>
           </w:p>
         </w:tc>
         <w:tc>
@@ -1096,35 +1513,13 @@
                 <w:sz w:val="20"/>
               </w:rPr>
             </w:pPr>
-            <w:r>
-              <w:rPr>
-                <w:rFonts w:ascii="Arial" w:hAnsi="Arial" w:cs="Arial"/>
-                <w:sz w:val="20"/>
-              </w:rPr>
-              <w:t>Indentar cada nivel de rama del nivel antecessor.</w:t>
-            </w:r>
-          </w:p>
-          <w:p>
-            <w:pPr>
-              <w:spacing w:before="40" w:after="40"/>
-              <w:rPr>
-                <w:rFonts w:ascii="Arial" w:hAnsi="Arial" w:cs="Arial"/>
-                <w:sz w:val="20"/>
-              </w:rPr>
-            </w:pPr>
-            <w:r>
-              <w:rPr>
-                <w:rFonts w:ascii="Arial" w:hAnsi="Arial" w:cs="Arial"/>
-                <w:sz w:val="20"/>
-              </w:rPr>
-              <w:t>La apertura</w:t>
-            </w:r>
-            <w:r>
-              <w:rPr>
-                <w:rFonts w:ascii="Arial" w:hAnsi="Arial" w:cs="Arial"/>
-                <w:sz w:val="20"/>
-              </w:rPr>
-              <w:t xml:space="preserve"> </w:t>
+            <w:proofErr w:type="spellStart"/>
+            <w:r>
+              <w:rPr>
+                <w:rFonts w:ascii="Arial" w:hAnsi="Arial" w:cs="Arial"/>
+                <w:sz w:val="20"/>
+              </w:rPr>
+              <w:t>Indenta</w:t>
             </w:r>
             <w:bookmarkStart w:id="1" w:name="_GoBack"/>
             <w:bookmarkEnd w:id="1"/>
@@ -1133,8 +1528,71 @@
                 <w:rFonts w:ascii="Arial" w:hAnsi="Arial" w:cs="Arial"/>
                 <w:sz w:val="20"/>
               </w:rPr>
-              <w:t>y el cierre de las ramas deben estar alineados uno con el otro.</w:t>
-            </w:r>
+              <w:t>r</w:t>
+            </w:r>
+            <w:proofErr w:type="spellEnd"/>
+            <w:r>
+              <w:rPr>
+                <w:rFonts w:ascii="Arial" w:hAnsi="Arial" w:cs="Arial"/>
+                <w:sz w:val="20"/>
+              </w:rPr>
+              <w:t xml:space="preserve"> cada nivel de rama del nivel </w:t>
+            </w:r>
+            <w:r>
+              <w:rPr>
+                <w:rFonts w:ascii="Arial" w:hAnsi="Arial" w:cs="Arial"/>
+                <w:sz w:val="20"/>
+              </w:rPr>
+              <w:t>antecesor</w:t>
+            </w:r>
+            <w:r>
+              <w:rPr>
+                <w:rFonts w:ascii="Arial" w:hAnsi="Arial" w:cs="Arial"/>
+                <w:sz w:val="20"/>
+              </w:rPr>
+              <w:t>.</w:t>
+            </w:r>
+          </w:p>
+          <w:p>
+            <w:pPr>
+              <w:spacing w:before="40" w:after="40"/>
+              <w:rPr>
+                <w:rFonts w:ascii="Arial" w:hAnsi="Arial" w:cs="Arial"/>
+                <w:sz w:val="20"/>
+              </w:rPr>
+            </w:pPr>
+            <w:r>
+              <w:rPr>
+                <w:rFonts w:ascii="Arial" w:hAnsi="Arial" w:cs="Arial"/>
+                <w:sz w:val="20"/>
+              </w:rPr>
+              <w:t>La apertura y el cierre de las ramas deben estar alineados uno con el otro.</w:t>
+            </w:r>
+          </w:p>
+          <w:p>
+            <w:pPr>
+              <w:spacing w:before="40" w:after="40"/>
+              <w:rPr>
+                <w:rFonts w:ascii="Arial" w:hAnsi="Arial" w:cs="Arial"/>
+                <w:sz w:val="20"/>
+              </w:rPr>
+            </w:pPr>
+            <w:r>
+              <w:rPr>
+                <w:rFonts w:ascii="Arial" w:hAnsi="Arial" w:cs="Arial"/>
+                <w:sz w:val="20"/>
+              </w:rPr>
+              <w:t xml:space="preserve">La Indentación es obligatoria si es código </w:t>
+            </w:r>
+            <w:proofErr w:type="spellStart"/>
+            <w:r>
+              <w:rPr>
+                <w:rFonts w:ascii="Arial" w:hAnsi="Arial" w:cs="Arial"/>
+                <w:sz w:val="20"/>
+              </w:rPr>
+              <w:t>php</w:t>
+            </w:r>
+            <w:proofErr w:type="spellEnd"/>
           </w:p>
         </w:tc>
       </w:tr>
@@ -1179,7 +1637,35 @@
                 <w:rFonts w:ascii="Arial" w:hAnsi="Arial" w:cs="Arial"/>
                 <w:sz w:val="20"/>
               </w:rPr>
-              <w:t>Escribir los programas con suficiente espacio para que asi sea facil leerlo.</w:t>
+              <w:t xml:space="preserve">Escribir los programas con suficiente espacio para que </w:t>
+            </w:r>
+            <w:r>
+              <w:rPr>
+                <w:rFonts w:ascii="Arial" w:hAnsi="Arial" w:cs="Arial"/>
+                <w:sz w:val="20"/>
+              </w:rPr>
+              <w:t>así</w:t>
+            </w:r>
+            <w:r>
+              <w:rPr>
+                <w:rFonts w:ascii="Arial" w:hAnsi="Arial" w:cs="Arial"/>
+                <w:sz w:val="20"/>
+              </w:rPr>
+              <w:t xml:space="preserve"> sea </w:t>
+            </w:r>
+            <w:r>
+              <w:rPr>
+                <w:rFonts w:ascii="Arial" w:hAnsi="Arial" w:cs="Arial"/>
+                <w:sz w:val="20"/>
+              </w:rPr>
+              <w:t>fácil</w:t>
+            </w:r>
+            <w:r>
+              <w:rPr>
+                <w:rFonts w:ascii="Arial" w:hAnsi="Arial" w:cs="Arial"/>
+                <w:sz w:val="20"/>
+              </w:rPr>
+              <w:t xml:space="preserve"> leerlo.</w:t>
             </w:r>
           </w:p>
         </w:tc>
@@ -1226,7 +1712,7 @@
 </file>
 
 <file path=word/endnotes.xml><?xml version="1.0" encoding="utf-8"?>
-<w:endnotes xmlns:wpc="http://schemas.microsoft.com/office/word/2010/wordprocessingCanvas" xmlns:mc="http://schemas.openxmlformats.org/markup-compatibility/2006" xmlns:o="urn:schemas-microsoft-com:office:office" xmlns:r="http://schemas.openxmlformats.org/officeDocument/2006/relationships" xmlns:m="http://schemas.openxmlformats.org/officeDocument/2006/math" xmlns:v="urn:schemas-microsoft-com:vml" xmlns:wp14="http://schemas.microsoft.com/office/word/2010/wordprocessingDrawing" xmlns:wp="http://schemas.openxmlformats.org/drawingml/2006/wordprocessingDrawing" xmlns:w10="urn:schemas-microsoft-com:office:word" xmlns:w="http://schemas.openxmlformats.org/wordprocessingml/2006/main" xmlns:w14="http://schemas.microsoft.com/office/word/2010/wordml" xmlns:w15="http://schemas.microsoft.com/office/word/2012/wordml" xmlns:wpg="http://schemas.microsoft.com/office/word/2010/wordprocessingGroup" xmlns:wpi="http://schemas.microsoft.com/office/word/2010/wordprocessingInk" xmlns:wne="http://schemas.microsoft.com/office/word/2006/wordml" xmlns:wps="http://schemas.microsoft.com/office/word/2010/wordprocessingShape" mc:Ignorable="w14 w15 wp14">
+<w:endnotes xmlns:wpc="http://schemas.microsoft.com/office/word/2010/wordprocessingCanvas" xmlns:cx="http://schemas.microsoft.com/office/drawing/2014/chartex" xmlns:mc="http://schemas.openxmlformats.org/markup-compatibility/2006" xmlns:o="urn:schemas-microsoft-com:office:office" xmlns:r="http://schemas.openxmlformats.org/officeDocument/2006/relationships" xmlns:m="http://schemas.openxmlformats.org/officeDocument/2006/math" xmlns:v="urn:schemas-microsoft-com:vml" xmlns:wp14="http://schemas.microsoft.com/office/word/2010/wordprocessingDrawing" xmlns:wp="http://schemas.openxmlformats.org/drawingml/2006/wordprocessingDrawing" xmlns:w10="urn:schemas-microsoft-com:office:word" xmlns:w="http://schemas.openxmlformats.org/wordprocessingml/2006/main" xmlns:w14="http://schemas.microsoft.com/office/word/2010/wordml" xmlns:w15="http://schemas.microsoft.com/office/word/2012/wordml" xmlns:w16se="http://schemas.microsoft.com/office/word/2015/wordml/symex" xmlns:wpg="http://schemas.microsoft.com/office/word/2010/wordprocessingGroup" xmlns:wpi="http://schemas.microsoft.com/office/word/2010/wordprocessingInk" xmlns:wne="http://schemas.microsoft.com/office/word/2006/wordml" xmlns:wps="http://schemas.microsoft.com/office/word/2010/wordprocessingShape" mc:Ignorable="w14 w15 w16se wp14">
   <w:endnote w:type="separator" w:id="-1">
     <w:p>
       <w:pPr>
@@ -1251,7 +1737,7 @@
 </file>
 
 <file path=word/footer1.xml><?xml version="1.0" encoding="utf-8"?>
-<w:ftr xmlns:wpc="http://schemas.microsoft.com/office/word/2010/wordprocessingCanvas" xmlns:mc="http://schemas.openxmlformats.org/markup-compatibility/2006" xmlns:o="urn:schemas-microsoft-com:office:office" xmlns:r="http://schemas.openxmlformats.org/officeDocument/2006/relationships" xmlns:m="http://schemas.openxmlformats.org/officeDocument/2006/math" xmlns:v="urn:schemas-microsoft-com:vml" xmlns:wp14="http://schemas.microsoft.com/office/word/2010/wordprocessingDrawing" xmlns:wp="http://schemas.openxmlformats.org/drawingml/2006/wordprocessingDrawing" xmlns:w10="urn:schemas-microsoft-com:office:word" xmlns:w="http://schemas.openxmlformats.org/wordprocessingml/2006/main" xmlns:w14="http://schemas.microsoft.com/office/word/2010/wordml" xmlns:w15="http://schemas.microsoft.com/office/word/2012/wordml" xmlns:wpg="http://schemas.microsoft.com/office/word/2010/wordprocessingGroup" xmlns:wpi="http://schemas.microsoft.com/office/word/2010/wordprocessingInk" xmlns:wne="http://schemas.microsoft.com/office/word/2006/wordml" xmlns:wps="http://schemas.microsoft.com/office/word/2010/wordprocessingShape" mc:Ignorable="w14 w15 wp14">
+<w:ftr xmlns:wpc="http://schemas.microsoft.com/office/word/2010/wordprocessingCanvas" xmlns:cx="http://schemas.microsoft.com/office/drawing/2014/chartex" xmlns:mc="http://schemas.openxmlformats.org/markup-compatibility/2006" xmlns:o="urn:schemas-microsoft-com:office:office" xmlns:r="http://schemas.openxmlformats.org/officeDocument/2006/relationships" xmlns:m="http://schemas.openxmlformats.org/officeDocument/2006/math" xmlns:v="urn:schemas-microsoft-com:vml" xmlns:wp14="http://schemas.microsoft.com/office/word/2010/wordprocessingDrawing" xmlns:wp="http://schemas.openxmlformats.org/drawingml/2006/wordprocessingDrawing" xmlns:w10="urn:schemas-microsoft-com:office:word" xmlns:w="http://schemas.openxmlformats.org/wordprocessingml/2006/main" xmlns:w14="http://schemas.microsoft.com/office/word/2010/wordml" xmlns:w15="http://schemas.microsoft.com/office/word/2012/wordml" xmlns:w16se="http://schemas.microsoft.com/office/word/2015/wordml/symex" xmlns:wpg="http://schemas.microsoft.com/office/word/2010/wordprocessingGroup" xmlns:wpi="http://schemas.microsoft.com/office/word/2010/wordprocessingInk" xmlns:wne="http://schemas.microsoft.com/office/word/2006/wordml" xmlns:wps="http://schemas.microsoft.com/office/word/2010/wordprocessingShape" mc:Ignorable="w14 w15 w16se wp14">
   <w:p>
     <w:pPr>
       <w:pStyle w:val="Piedepgina"/>
@@ -1402,7 +1888,7 @@
 </file>
 
 <file path=word/footnotes.xml><?xml version="1.0" encoding="utf-8"?>
-<w:footnotes xmlns:wpc="http://schemas.microsoft.com/office/word/2010/wordprocessingCanvas" xmlns:mc="http://schemas.openxmlformats.org/markup-compatibility/2006" xmlns:o="urn:schemas-microsoft-com:office:office" xmlns:r="http://schemas.openxmlformats.org/officeDocument/2006/relationships" xmlns:m="http://schemas.openxmlformats.org/officeDocument/2006/math" xmlns:v="urn:schemas-microsoft-com:vml" xmlns:wp14="http://schemas.microsoft.com/office/word/2010/wordprocessingDrawing" xmlns:wp="http://schemas.openxmlformats.org/drawingml/2006/wordprocessingDrawing" xmlns:w10="urn:schemas-microsoft-com:office:word" xmlns:w="http://schemas.openxmlformats.org/wordprocessingml/2006/main" xmlns:w14="http://schemas.microsoft.com/office/word/2010/wordml" xmlns:w15="http://schemas.microsoft.com/office/word/2012/wordml" xmlns:wpg="http://schemas.microsoft.com/office/word/2010/wordprocessingGroup" xmlns:wpi="http://schemas.microsoft.com/office/word/2010/wordprocessingInk" xmlns:wne="http://schemas.microsoft.com/office/word/2006/wordml" xmlns:wps="http://schemas.microsoft.com/office/word/2010/wordprocessingShape" mc:Ignorable="w14 w15 wp14">
+<w:footnotes xmlns:wpc="http://schemas.microsoft.com/office/word/2010/wordprocessingCanvas" xmlns:cx="http://schemas.microsoft.com/office/drawing/2014/chartex" xmlns:mc="http://schemas.openxmlformats.org/markup-compatibility/2006" xmlns:o="urn:schemas-microsoft-com:office:office" xmlns:r="http://schemas.openxmlformats.org/officeDocument/2006/relationships" xmlns:m="http://schemas.openxmlformats.org/officeDocument/2006/math" xmlns:v="urn:schemas-microsoft-com:vml" xmlns:wp14="http://schemas.microsoft.com/office/word/2010/wordprocessingDrawing" xmlns:wp="http://schemas.openxmlformats.org/drawingml/2006/wordprocessingDrawing" xmlns:w10="urn:schemas-microsoft-com:office:word" xmlns:w="http://schemas.openxmlformats.org/wordprocessingml/2006/main" xmlns:w14="http://schemas.microsoft.com/office/word/2010/wordml" xmlns:w15="http://schemas.microsoft.com/office/word/2012/wordml" xmlns:w16se="http://schemas.microsoft.com/office/word/2015/wordml/symex" xmlns:wpg="http://schemas.microsoft.com/office/word/2010/wordprocessingGroup" xmlns:wpi="http://schemas.microsoft.com/office/word/2010/wordprocessingInk" xmlns:wne="http://schemas.microsoft.com/office/word/2006/wordml" xmlns:wps="http://schemas.microsoft.com/office/word/2010/wordprocessingShape" mc:Ignorable="w14 w15 w16se wp14">
   <w:footnote w:type="separator" w:id="-1">
     <w:p>
       <w:pPr>
@@ -1427,7 +1913,7 @@
 </file>
 
 <file path=word/header1.xml><?xml version="1.0" encoding="utf-8"?>
-<w:hdr xmlns:wpc="http://schemas.microsoft.com/office/word/2010/wordprocessingCanvas" xmlns:mc="http://schemas.openxmlformats.org/markup-compatibility/2006" xmlns:o="urn:schemas-microsoft-com:office:office" xmlns:r="http://schemas.openxmlformats.org/officeDocument/2006/relationships" xmlns:m="http://schemas.openxmlformats.org/officeDocument/2006/math" xmlns:v="urn:schemas-microsoft-com:vml" xmlns:wp14="http://schemas.microsoft.com/office/word/2010/wordprocessingDrawing" xmlns:wp="http://schemas.openxmlformats.org/drawingml/2006/wordprocessingDrawing" xmlns:w10="urn:schemas-microsoft-com:office:word" xmlns:w="http://schemas.openxmlformats.org/wordprocessingml/2006/main" xmlns:w14="http://schemas.microsoft.com/office/word/2010/wordml" xmlns:w15="http://schemas.microsoft.com/office/word/2012/wordml" xmlns:wpg="http://schemas.microsoft.com/office/word/2010/wordprocessingGroup" xmlns:wpi="http://schemas.microsoft.com/office/word/2010/wordprocessingInk" xmlns:wne="http://schemas.microsoft.com/office/word/2006/wordml" xmlns:wps="http://schemas.microsoft.com/office/word/2010/wordprocessingShape" mc:Ignorable="w14 w15 wp14">
+<w:hdr xmlns:wpc="http://schemas.microsoft.com/office/word/2010/wordprocessingCanvas" xmlns:cx="http://schemas.microsoft.com/office/drawing/2014/chartex" xmlns:mc="http://schemas.openxmlformats.org/markup-compatibility/2006" xmlns:o="urn:schemas-microsoft-com:office:office" xmlns:r="http://schemas.openxmlformats.org/officeDocument/2006/relationships" xmlns:m="http://schemas.openxmlformats.org/officeDocument/2006/math" xmlns:v="urn:schemas-microsoft-com:vml" xmlns:wp14="http://schemas.microsoft.com/office/word/2010/wordprocessingDrawing" xmlns:wp="http://schemas.openxmlformats.org/drawingml/2006/wordprocessingDrawing" xmlns:w10="urn:schemas-microsoft-com:office:word" xmlns:w="http://schemas.openxmlformats.org/wordprocessingml/2006/main" xmlns:w14="http://schemas.microsoft.com/office/word/2010/wordml" xmlns:w15="http://schemas.microsoft.com/office/word/2012/wordml" xmlns:w16se="http://schemas.microsoft.com/office/word/2015/wordml/symex" xmlns:wpg="http://schemas.microsoft.com/office/word/2010/wordprocessingGroup" xmlns:wpi="http://schemas.microsoft.com/office/word/2010/wordprocessingInk" xmlns:wne="http://schemas.microsoft.com/office/word/2006/wordml" xmlns:wps="http://schemas.microsoft.com/office/word/2010/wordprocessingShape" mc:Ignorable="w14 w15 w16se wp14">
   <w:p>
     <w:pPr>
       <w:pStyle w:val="Encabezado"/>
@@ -1624,7 +2110,7 @@
             </wp:anchor>
           </w:drawing>
         </mc:Choice>
-        <mc:Fallback xmlns:cx="http://schemas.microsoft.com/office/drawing/2014/chartex" xmlns:w16se="http://schemas.microsoft.com/office/word/2015/wordml/symex" xmlns:w16cid="http://schemas.microsoft.com/office/word/2016/wordml/cid" xmlns:am3d="http://schemas.microsoft.com/office/drawing/2017/model3d" xmlns:aink="http://schemas.microsoft.com/office/drawing/2016/ink" xmlns:cx8="http://schemas.microsoft.com/office/drawing/2016/5/14/chartex" xmlns:cx7="http://schemas.microsoft.com/office/drawing/2016/5/13/chartex" xmlns:cx6="http://schemas.microsoft.com/office/drawing/2016/5/12/chartex" xmlns:cx5="http://schemas.microsoft.com/office/drawing/2016/5/11/chartex" xmlns:cx4="http://schemas.microsoft.com/office/drawing/2016/5/10/chartex" xmlns:cx3="http://schemas.microsoft.com/office/drawing/2016/5/9/chartex" xmlns:cx2="http://schemas.microsoft.com/office/drawing/2015/10/21/chartex" xmlns:cx1="http://schemas.microsoft.com/office/drawing/2015/9/8/chartex">
+        <mc:Fallback xmlns:cx1="http://schemas.microsoft.com/office/drawing/2015/9/8/chartex" xmlns:cx2="http://schemas.microsoft.com/office/drawing/2015/10/21/chartex" xmlns:cx3="http://schemas.microsoft.com/office/drawing/2016/5/9/chartex" xmlns:cx4="http://schemas.microsoft.com/office/drawing/2016/5/10/chartex" xmlns:cx5="http://schemas.microsoft.com/office/drawing/2016/5/11/chartex" xmlns:cx6="http://schemas.microsoft.com/office/drawing/2016/5/12/chartex" xmlns:cx7="http://schemas.microsoft.com/office/drawing/2016/5/13/chartex" xmlns:cx8="http://schemas.microsoft.com/office/drawing/2016/5/14/chartex" xmlns:aink="http://schemas.microsoft.com/office/drawing/2016/ink" xmlns:am3d="http://schemas.microsoft.com/office/drawing/2017/model3d" xmlns:w16cid="http://schemas.microsoft.com/office/word/2016/wordml/cid">
           <w:pict>
             <v:roundrect w14:anchorId="177C025C" id="Rectángulo: esquinas redondeadas 6" o:spid="_x0000_s1026" style="position:absolute;margin-left:-43.5pt;margin-top:27.6pt;width:66pt;height:712.5pt;z-index:251661312;visibility:visible;mso-wrap-style:square;mso-width-percent:0;mso-height-percent:0;mso-wrap-distance-left:9pt;mso-wrap-distance-top:0;mso-wrap-distance-right:9pt;mso-wrap-distance-bottom:0;mso-position-horizontal:absolute;mso-position-horizontal-relative:text;mso-position-vertical:absolute;mso-position-vertical-relative:text;mso-width-percent:0;mso-height-percent:0;mso-width-relative:margin;mso-height-relative:margin;v-text-anchor:middle" arcsize="10923f" o:gfxdata="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" fillcolor="#c9c9c9 [1942]" stroked="f" strokeweight="1pt">
               <v:fill color2="#c9c9c9 [1942]" rotate="t" angle="90" colors="0 #747474;.5 #a9a9a9;1 #c9c9c9" focus="100%" type="gradient"/>
@@ -1714,7 +2200,7 @@
             </wp:anchor>
           </w:drawing>
         </mc:Choice>
-        <mc:Fallback xmlns:cx="http://schemas.microsoft.com/office/drawing/2014/chartex" xmlns:w16se="http://schemas.microsoft.com/office/word/2015/wordml/symex" xmlns:w16cid="http://schemas.microsoft.com/office/word/2016/wordml/cid" xmlns:am3d="http://schemas.microsoft.com/office/drawing/2017/model3d" xmlns:aink="http://schemas.microsoft.com/office/drawing/2016/ink" xmlns:cx8="http://schemas.microsoft.com/office/drawing/2016/5/14/chartex" xmlns:cx7="http://schemas.microsoft.com/office/drawing/2016/5/13/chartex" xmlns:cx6="http://schemas.microsoft.com/office/drawing/2016/5/12/chartex" xmlns:cx5="http://schemas.microsoft.com/office/drawing/2016/5/11/chartex" xmlns:cx4="http://schemas.microsoft.com/office/drawing/2016/5/10/chartex" xmlns:cx3="http://schemas.microsoft.com/office/drawing/2016/5/9/chartex" xmlns:cx2="http://schemas.microsoft.com/office/drawing/2015/10/21/chartex" xmlns:cx1="http://schemas.microsoft.com/office/drawing/2015/9/8/chartex">
+        <mc:Fallback xmlns:cx1="http://schemas.microsoft.com/office/drawing/2015/9/8/chartex" xmlns:cx2="http://schemas.microsoft.com/office/drawing/2015/10/21/chartex" xmlns:cx3="http://schemas.microsoft.com/office/drawing/2016/5/9/chartex" xmlns:cx4="http://schemas.microsoft.com/office/drawing/2016/5/10/chartex" xmlns:cx5="http://schemas.microsoft.com/office/drawing/2016/5/11/chartex" xmlns:cx6="http://schemas.microsoft.com/office/drawing/2016/5/12/chartex" xmlns:cx7="http://schemas.microsoft.com/office/drawing/2016/5/13/chartex" xmlns:cx8="http://schemas.microsoft.com/office/drawing/2016/5/14/chartex" xmlns:aink="http://schemas.microsoft.com/office/drawing/2016/ink" xmlns:am3d="http://schemas.microsoft.com/office/drawing/2017/model3d" xmlns:w16cid="http://schemas.microsoft.com/office/word/2016/wordml/cid">
           <w:pict>
             <v:shapetype w14:anchorId="7E8CEF72" id="_x0000_t6" coordsize="21600,21600" o:spt="6" path="m,l,21600r21600,xe">
               <v:stroke joinstyle="miter"/>
@@ -1744,7 +2230,7 @@
 </file>
 
 <file path=word/numbering.xml><?xml version="1.0" encoding="utf-8"?>
-<w:numbering xmlns:wpc="http://schemas.microsoft.com/office/word/2010/wordprocessingCanvas" xmlns:mc="http://schemas.openxmlformats.org/markup-compatibility/2006" xmlns:o="urn:schemas-microsoft-com:office:office" xmlns:r="http://schemas.openxmlformats.org/officeDocument/2006/relationships" xmlns:m="http://schemas.openxmlformats.org/officeDocument/2006/math" xmlns:v="urn:schemas-microsoft-com:vml" xmlns:wp14="http://schemas.microsoft.com/office/word/2010/wordprocessingDrawing" xmlns:wp="http://schemas.openxmlformats.org/drawingml/2006/wordprocessingDrawing" xmlns:w10="urn:schemas-microsoft-com:office:word" xmlns:w="http://schemas.openxmlformats.org/wordprocessingml/2006/main" xmlns:w14="http://schemas.microsoft.com/office/word/2010/wordml" xmlns:w15="http://schemas.microsoft.com/office/word/2012/wordml" xmlns:wpg="http://schemas.microsoft.com/office/word/2010/wordprocessingGroup" xmlns:wpi="http://schemas.microsoft.com/office/word/2010/wordprocessingInk" xmlns:wne="http://schemas.microsoft.com/office/word/2006/wordml" xmlns:wps="http://schemas.microsoft.com/office/word/2010/wordprocessingShape" mc:Ignorable="w14 w15 wp14">
+<w:numbering xmlns:wpc="http://schemas.microsoft.com/office/word/2010/wordprocessingCanvas" xmlns:cx="http://schemas.microsoft.com/office/drawing/2014/chartex" xmlns:mc="http://schemas.openxmlformats.org/markup-compatibility/2006" xmlns:o="urn:schemas-microsoft-com:office:office" xmlns:r="http://schemas.openxmlformats.org/officeDocument/2006/relationships" xmlns:m="http://schemas.openxmlformats.org/officeDocument/2006/math" xmlns:v="urn:schemas-microsoft-com:vml" xmlns:wp14="http://schemas.microsoft.com/office/word/2010/wordprocessingDrawing" xmlns:wp="http://schemas.openxmlformats.org/drawingml/2006/wordprocessingDrawing" xmlns:w10="urn:schemas-microsoft-com:office:word" xmlns:w="http://schemas.openxmlformats.org/wordprocessingml/2006/main" xmlns:w14="http://schemas.microsoft.com/office/word/2010/wordml" xmlns:w15="http://schemas.microsoft.com/office/word/2012/wordml" xmlns:w16se="http://schemas.microsoft.com/office/word/2015/wordml/symex" xmlns:wpg="http://schemas.microsoft.com/office/word/2010/wordprocessingGroup" xmlns:wpi="http://schemas.microsoft.com/office/word/2010/wordprocessingInk" xmlns:wne="http://schemas.microsoft.com/office/word/2006/wordml" xmlns:wps="http://schemas.microsoft.com/office/word/2010/wordprocessingShape" mc:Ignorable="w14 w15 w16se wp14">
   <w:abstractNum w:abstractNumId="0" w15:restartNumberingAfterBreak="0">
     <w:nsid w:val="05500233"/>
     <w:multiLevelType w:val="hybridMultilevel"/>
@@ -3136,7 +3622,7 @@
 </file>
 
 <file path=word/styles.xml><?xml version="1.0" encoding="utf-8"?>
-<w:styles xmlns:mc="http://schemas.openxmlformats.org/markup-compatibility/2006" xmlns:r="http://schemas.openxmlformats.org/officeDocument/2006/relationships" xmlns:w="http://schemas.openxmlformats.org/wordprocessingml/2006/main" xmlns:w14="http://schemas.microsoft.com/office/word/2010/wordml" xmlns:w15="http://schemas.microsoft.com/office/word/2012/wordml" mc:Ignorable="w14 w15">
+<w:styles xmlns:mc="http://schemas.openxmlformats.org/markup-compatibility/2006" xmlns:r="http://schemas.openxmlformats.org/officeDocument/2006/relationships" xmlns:w="http://schemas.openxmlformats.org/wordprocessingml/2006/main" xmlns:w14="http://schemas.microsoft.com/office/word/2010/wordml" xmlns:w15="http://schemas.microsoft.com/office/word/2012/wordml" xmlns:w16se="http://schemas.microsoft.com/office/word/2015/wordml/symex" mc:Ignorable="w14 w15 w16se">
   <w:docDefaults>
     <w:rPrDefault>
       <w:rPr>
@@ -3699,7 +4185,7 @@
       <w:szCs w:val="26"/>
     </w:rPr>
   </w:style>
-  <w:style w:type="paragraph" w:styleId="TtulodeTDC">
+  <w:style w:type="paragraph" w:styleId="TtuloTDC">
     <w:name w:val="TOC Heading"/>
     <w:basedOn w:val="Ttulo1"/>
     <w:next w:val="Normal"/>
@@ -4265,7 +4751,7 @@
 </file>
 
 <file path=customXml/itemProps1.xml><?xml version="1.0" encoding="utf-8"?>
-<ds:datastoreItem xmlns:ds="http://schemas.openxmlformats.org/officeDocument/2006/customXml" ds:itemID="{44D5CFC7-31A5-4943-926D-C00B4FBC8A04}">
+<ds:datastoreItem xmlns:ds="http://schemas.openxmlformats.org/officeDocument/2006/customXml" ds:itemID="{9A2E8E13-C3D0-4038-82ED-3C9483FF2CEE}">
   <ds:schemaRefs>
     <ds:schemaRef ds:uri="http://schemas.openxmlformats.org/officeDocument/2006/bibliography"/>
   </ds:schemaRefs>

</xml_diff>